<commit_message>
update calendar image in docs
</commit_message>
<xml_diff>
--- a/Assignment Tracker Documentation.docx
+++ b/Assignment Tracker Documentation.docx
@@ -143,7 +143,7 @@
           <wp:inline distB="114300" distT="114300" distL="114300" distR="114300">
             <wp:extent cx="4451804" cy="3595688"/>
             <wp:effectExtent b="0" l="0" r="0" t="0"/>
-            <wp:docPr id="7" name="image8.png"/>
+            <wp:docPr id="8" name="image8.png"/>
             <a:graphic>
               <a:graphicData uri="http://schemas.openxmlformats.org/drawingml/2006/picture">
                 <pic:pic>
@@ -273,12 +273,12 @@
           <wp:inline distB="114300" distT="114300" distL="114300" distR="114300">
             <wp:extent cx="5943600" cy="1892300"/>
             <wp:effectExtent b="0" l="0" r="0" t="0"/>
-            <wp:docPr id="4" name="image4.png"/>
+            <wp:docPr id="4" name="image5.png"/>
             <a:graphic>
               <a:graphicData uri="http://schemas.openxmlformats.org/drawingml/2006/picture">
                 <pic:pic>
                   <pic:nvPicPr>
-                    <pic:cNvPr id="0" name="image4.png"/>
+                    <pic:cNvPr id="0" name="image5.png"/>
                     <pic:cNvPicPr preferRelativeResize="0"/>
                   </pic:nvPicPr>
                   <pic:blipFill>
@@ -392,14 +392,14 @@
         </w:rPr>
         <w:drawing>
           <wp:inline distB="114300" distT="114300" distL="114300" distR="114300">
-            <wp:extent cx="5943600" cy="3200400"/>
+            <wp:extent cx="5943600" cy="3822700"/>
             <wp:effectExtent b="0" l="0" r="0" t="0"/>
-            <wp:docPr id="8" name="image3.png"/>
+            <wp:docPr id="6" name="image2.png"/>
             <a:graphic>
               <a:graphicData uri="http://schemas.openxmlformats.org/drawingml/2006/picture">
                 <pic:pic>
                   <pic:nvPicPr>
-                    <pic:cNvPr id="0" name="image3.png"/>
+                    <pic:cNvPr id="0" name="image2.png"/>
                     <pic:cNvPicPr preferRelativeResize="0"/>
                   </pic:nvPicPr>
                   <pic:blipFill>
@@ -412,7 +412,7 @@
                   <pic:spPr>
                     <a:xfrm>
                       <a:off x="0" y="0"/>
-                      <a:ext cx="5943600" cy="3200400"/>
+                      <a:ext cx="5943600" cy="3822700"/>
                     </a:xfrm>
                     <a:prstGeom prst="rect"/>
                     <a:ln/>
@@ -448,12 +448,12 @@
           <wp:inline distB="114300" distT="114300" distL="114300" distR="114300">
             <wp:extent cx="5943600" cy="825500"/>
             <wp:effectExtent b="0" l="0" r="0" t="0"/>
-            <wp:docPr id="6" name="image2.png"/>
+            <wp:docPr id="7" name="image6.png"/>
             <a:graphic>
               <a:graphicData uri="http://schemas.openxmlformats.org/drawingml/2006/picture">
                 <pic:pic>
                   <pic:nvPicPr>
-                    <pic:cNvPr id="0" name="image2.png"/>
+                    <pic:cNvPr id="0" name="image6.png"/>
                     <pic:cNvPicPr preferRelativeResize="0"/>
                   </pic:nvPicPr>
                   <pic:blipFill>
@@ -520,12 +520,12 @@
           <wp:inline distB="114300" distT="114300" distL="114300" distR="114300">
             <wp:extent cx="5943600" cy="2806700"/>
             <wp:effectExtent b="0" l="0" r="0" t="0"/>
-            <wp:docPr id="2" name="image6.png"/>
+            <wp:docPr id="2" name="image4.png"/>
             <a:graphic>
               <a:graphicData uri="http://schemas.openxmlformats.org/drawingml/2006/picture">
                 <pic:pic>
                   <pic:nvPicPr>
-                    <pic:cNvPr id="0" name="image6.png"/>
+                    <pic:cNvPr id="0" name="image4.png"/>
                     <pic:cNvPicPr preferRelativeResize="0"/>
                   </pic:nvPicPr>
                   <pic:blipFill>
@@ -680,12 +680,12 @@
           <wp:inline distB="114300" distT="114300" distL="114300" distR="114300">
             <wp:extent cx="5943600" cy="2819400"/>
             <wp:effectExtent b="0" l="0" r="0" t="0"/>
-            <wp:docPr id="3" name="image5.png"/>
+            <wp:docPr id="3" name="image3.png"/>
             <a:graphic>
               <a:graphicData uri="http://schemas.openxmlformats.org/drawingml/2006/picture">
                 <pic:pic>
                   <pic:nvPicPr>
-                    <pic:cNvPr id="0" name="image5.png"/>
+                    <pic:cNvPr id="0" name="image3.png"/>
                     <pic:cNvPicPr preferRelativeResize="0"/>
                   </pic:nvPicPr>
                   <pic:blipFill>

</xml_diff>

<commit_message>
update main page picture in docs
</commit_message>
<xml_diff>
--- a/Assignment Tracker Documentation.docx
+++ b/Assignment Tracker Documentation.docx
@@ -143,12 +143,12 @@
           <wp:inline distB="114300" distT="114300" distL="114300" distR="114300">
             <wp:extent cx="4451804" cy="3595688"/>
             <wp:effectExtent b="0" l="0" r="0" t="0"/>
-            <wp:docPr id="8" name="image8.png"/>
+            <wp:docPr id="8" name="image6.png"/>
             <a:graphic>
               <a:graphicData uri="http://schemas.openxmlformats.org/drawingml/2006/picture">
                 <pic:pic>
                   <pic:nvPicPr>
-                    <pic:cNvPr id="0" name="image8.png"/>
+                    <pic:cNvPr id="0" name="image6.png"/>
                     <pic:cNvPicPr preferRelativeResize="0"/>
                   </pic:nvPicPr>
                   <pic:blipFill>
@@ -273,12 +273,12 @@
           <wp:inline distB="114300" distT="114300" distL="114300" distR="114300">
             <wp:extent cx="5943600" cy="1892300"/>
             <wp:effectExtent b="0" l="0" r="0" t="0"/>
-            <wp:docPr id="4" name="image5.png"/>
+            <wp:docPr id="5" name="image8.png"/>
             <a:graphic>
               <a:graphicData uri="http://schemas.openxmlformats.org/drawingml/2006/picture">
                 <pic:pic>
                   <pic:nvPicPr>
-                    <pic:cNvPr id="0" name="image5.png"/>
+                    <pic:cNvPr id="0" name="image8.png"/>
                     <pic:cNvPicPr preferRelativeResize="0"/>
                   </pic:nvPicPr>
                   <pic:blipFill>
@@ -394,12 +394,12 @@
           <wp:inline distB="114300" distT="114300" distL="114300" distR="114300">
             <wp:extent cx="5943600" cy="3822700"/>
             <wp:effectExtent b="0" l="0" r="0" t="0"/>
-            <wp:docPr id="6" name="image2.png"/>
+            <wp:docPr id="6" name="image7.png"/>
             <a:graphic>
               <a:graphicData uri="http://schemas.openxmlformats.org/drawingml/2006/picture">
                 <pic:pic>
                   <pic:nvPicPr>
-                    <pic:cNvPr id="0" name="image2.png"/>
+                    <pic:cNvPr id="0" name="image7.png"/>
                     <pic:cNvPicPr preferRelativeResize="0"/>
                   </pic:nvPicPr>
                   <pic:blipFill>
@@ -448,12 +448,12 @@
           <wp:inline distB="114300" distT="114300" distL="114300" distR="114300">
             <wp:extent cx="5943600" cy="825500"/>
             <wp:effectExtent b="0" l="0" r="0" t="0"/>
-            <wp:docPr id="7" name="image6.png"/>
+            <wp:docPr id="7" name="image2.png"/>
             <a:graphic>
               <a:graphicData uri="http://schemas.openxmlformats.org/drawingml/2006/picture">
                 <pic:pic>
                   <pic:nvPicPr>
-                    <pic:cNvPr id="0" name="image6.png"/>
+                    <pic:cNvPr id="0" name="image2.png"/>
                     <pic:cNvPicPr preferRelativeResize="0"/>
                   </pic:nvPicPr>
                   <pic:blipFill>
@@ -520,12 +520,12 @@
           <wp:inline distB="114300" distT="114300" distL="114300" distR="114300">
             <wp:extent cx="5943600" cy="2806700"/>
             <wp:effectExtent b="0" l="0" r="0" t="0"/>
-            <wp:docPr id="2" name="image4.png"/>
+            <wp:docPr id="2" name="image5.png"/>
             <a:graphic>
               <a:graphicData uri="http://schemas.openxmlformats.org/drawingml/2006/picture">
                 <pic:pic>
                   <pic:nvPicPr>
-                    <pic:cNvPr id="0" name="image4.png"/>
+                    <pic:cNvPr id="0" name="image5.png"/>
                     <pic:cNvPicPr preferRelativeResize="0"/>
                   </pic:nvPicPr>
                   <pic:blipFill>
@@ -680,12 +680,12 @@
           <wp:inline distB="114300" distT="114300" distL="114300" distR="114300">
             <wp:extent cx="5943600" cy="2819400"/>
             <wp:effectExtent b="0" l="0" r="0" t="0"/>
-            <wp:docPr id="3" name="image3.png"/>
+            <wp:docPr id="3" name="image4.png"/>
             <a:graphic>
               <a:graphicData uri="http://schemas.openxmlformats.org/drawingml/2006/picture">
                 <pic:pic>
                   <pic:nvPicPr>
-                    <pic:cNvPr id="0" name="image3.png"/>
+                    <pic:cNvPr id="0" name="image4.png"/>
                     <pic:cNvPicPr preferRelativeResize="0"/>
                   </pic:nvPicPr>
                   <pic:blipFill>
@@ -758,12 +758,12 @@
           <wp:inline distB="114300" distT="114300" distL="114300" distR="114300">
             <wp:extent cx="5943600" cy="4102100"/>
             <wp:effectExtent b="0" l="0" r="0" t="0"/>
-            <wp:docPr id="5" name="image7.png"/>
+            <wp:docPr id="4" name="image3.png"/>
             <a:graphic>
               <a:graphicData uri="http://schemas.openxmlformats.org/drawingml/2006/picture">
                 <pic:pic>
                   <pic:nvPicPr>
-                    <pic:cNvPr id="0" name="image7.png"/>
+                    <pic:cNvPr id="0" name="image3.png"/>
                     <pic:cNvPicPr preferRelativeResize="0"/>
                   </pic:nvPicPr>
                   <pic:blipFill>

</xml_diff>